<commit_message>
repositorio limpio y listo para el 2o entregable
</commit_message>
<xml_diff>
--- a/Acta de reunion(28-10-19).docx
+++ b/Acta de reunion(28-10-19).docx
@@ -436,10 +436,7 @@
         <w:t xml:space="preserve"> Fernández Jiménez</w:t>
       </w:r>
       <w:r>
-        <w:t xml:space="preserve">: </w:t>
-      </w:r>
-      <w:r>
-        <w:t>Estudiante de la asignatura Ingeniería de Requisitos</w:t>
+        <w:t>: Estudiante de la asignatura Ingeniería de Requisitos</w:t>
       </w:r>
     </w:p>
     <w:p>
@@ -462,10 +459,7 @@
         <w:t xml:space="preserve"> Hidalgo Rodríguez</w:t>
       </w:r>
       <w:r>
-        <w:t xml:space="preserve">: </w:t>
-      </w:r>
-      <w:r>
-        <w:t>Estudiante de la asignatura Ingeniería de Requisitos</w:t>
+        <w:t>: Estudiante de la asignatura Ingeniería de Requisitos</w:t>
       </w:r>
     </w:p>
     <w:p>
@@ -485,10 +479,7 @@
         <w:t>José Manuel Villegas García</w:t>
       </w:r>
       <w:r>
-        <w:t xml:space="preserve">: </w:t>
-      </w:r>
-      <w:r>
-        <w:t>Estudiante de la asignatura Ingeniería de Requisitos</w:t>
+        <w:t>: Estudiante de la asignatura Ingeniería de Requisitos</w:t>
       </w:r>
     </w:p>
     <w:p>
@@ -794,8 +785,6 @@
       <w:r>
         <w:t>horarios para los profesores...)</w:t>
       </w:r>
-      <w:bookmarkStart w:id="1" w:name="_GoBack"/>
-      <w:bookmarkEnd w:id="1"/>
     </w:p>
     <w:p>
       <w:pPr>
@@ -1103,7 +1092,7 @@
     <w:tbl>
       <w:tblPr>
         <w:tblStyle w:val="Tablaconcuadrcula"/>
-        <w:tblW w:w="8245" w:type="dxa"/>
+        <w:tblW w:w="8544" w:type="dxa"/>
         <w:tblBorders>
           <w:top w:val="none" w:sz="0" w:space="0" w:color="auto"/>
           <w:left w:val="none" w:sz="0" w:space="0" w:color="auto"/>
@@ -1121,11 +1110,12 @@
         <w:tblDescription w:val="Diseño de tabla para introducir actas enviadas y aprobadas por nombres"/>
       </w:tblPr>
       <w:tblGrid>
-        <w:gridCol w:w="2489"/>
-        <w:gridCol w:w="5756"/>
+        <w:gridCol w:w="2579"/>
+        <w:gridCol w:w="5965"/>
       </w:tblGrid>
       <w:tr>
         <w:trPr>
+          <w:trHeight w:val="504"/>
           <w:tblHeader/>
         </w:trPr>
         <w:sdt>
@@ -1144,7 +1134,7 @@
           <w:sdtContent>
             <w:tc>
               <w:tcPr>
-                <w:tcW w:w="2489" w:type="dxa"/>
+                <w:tcW w:w="2579" w:type="dxa"/>
               </w:tcPr>
               <w:p>
                 <w:r>
@@ -1159,9 +1149,12 @@
         </w:sdt>
         <w:tc>
           <w:tcPr>
-            <w:tcW w:w="5756" w:type="dxa"/>
+            <w:tcW w:w="5965" w:type="dxa"/>
           </w:tcPr>
           <w:p>
+            <w:r>
+              <w:t>-</w:t>
+            </w:r>
             <w:r>
               <w:t>José Manuel Villegas García</w:t>
             </w:r>
@@ -1170,6 +1163,7 @@
       </w:tr>
       <w:tr>
         <w:trPr>
+          <w:trHeight w:val="5374"/>
           <w:tblHeader/>
         </w:trPr>
         <w:sdt>
@@ -1188,7 +1182,7 @@
           <w:sdtContent>
             <w:tc>
               <w:tcPr>
-                <w:tcW w:w="2489" w:type="dxa"/>
+                <w:tcW w:w="2579" w:type="dxa"/>
               </w:tcPr>
               <w:p>
                 <w:r>
@@ -1203,9 +1197,8 @@
         </w:sdt>
         <w:tc>
           <w:tcPr>
-            <w:tcW w:w="5756" w:type="dxa"/>
+            <w:tcW w:w="5965" w:type="dxa"/>
           </w:tcPr>
-          <w:p/>
           <w:p/>
           <w:p>
             <w:pPr>
@@ -1240,6 +1233,8 @@
             <w:r>
               <w:t>José Manuel Villegas García</w:t>
             </w:r>
+            <w:bookmarkStart w:id="1" w:name="_GoBack"/>
+            <w:bookmarkEnd w:id="1"/>
           </w:p>
           <w:p>
             <w:pPr>
@@ -3902,13 +3897,7 @@
             <w:rPr>
               <w:lang w:bidi="es-ES"/>
             </w:rPr>
-            <w:t xml:space="preserve">Nuevos </w:t>
-          </w:r>
-          <w:r>
-            <w:rPr>
-              <w:lang w:bidi="es-ES"/>
-            </w:rPr>
-            <w:t>asuntos</w:t>
+            <w:t>Nuevos asuntos</w:t>
           </w:r>
         </w:p>
       </w:docPartBody>
@@ -4221,7 +4210,7 @@
     <w:charset w:val="00"/>
     <w:family w:val="roman"/>
     <w:pitch w:val="variable"/>
-    <w:sig w:usb0="E0002AFF" w:usb1="C0007843" w:usb2="00000009" w:usb3="00000000" w:csb0="000001FF" w:csb1="00000000"/>
+    <w:sig w:usb0="E0002EFF" w:usb1="C000785B" w:usb2="00000009" w:usb3="00000000" w:csb0="000001FF" w:csb1="00000000"/>
   </w:font>
   <w:font w:name="Courier New">
     <w:panose1 w:val="02070309020205020404"/>
@@ -4249,14 +4238,14 @@
     <w:charset w:val="00"/>
     <w:family w:val="swiss"/>
     <w:pitch w:val="variable"/>
-    <w:sig w:usb0="E0002AFF" w:usb1="4000ACFF" w:usb2="00000001" w:usb3="00000000" w:csb0="000001FF" w:csb1="00000000"/>
+    <w:sig w:usb0="E4002EFF" w:usb1="C000247B" w:usb2="00000009" w:usb3="00000000" w:csb0="000001FF" w:csb1="00000000"/>
   </w:font>
   <w:font w:name="Calibri Light">
     <w:panose1 w:val="020F0302020204030204"/>
     <w:charset w:val="00"/>
     <w:family w:val="swiss"/>
     <w:pitch w:val="variable"/>
-    <w:sig w:usb0="A0002AEF" w:usb1="4000207B" w:usb2="00000000" w:usb3="00000000" w:csb0="000001FF" w:csb1="00000000"/>
+    <w:sig w:usb0="E4002EFF" w:usb1="C000247B" w:usb2="00000009" w:usb3="00000000" w:csb0="000001FF" w:csb1="00000000"/>
   </w:font>
 </w:fonts>
 </file>
@@ -4279,6 +4268,8 @@
   <w:rsids>
     <w:rsidRoot w:val="008A3B0E"/>
     <w:rsid w:val="008A3B0E"/>
+    <w:rsid w:val="00D7482F"/>
+    <w:rsid w:val="00E3762A"/>
   </w:rsids>
   <m:mathPr>
     <m:mathFont m:val="Cambria Math"/>
@@ -4869,6 +4860,46 @@
   <w:style w:type="paragraph" w:customStyle="1" w:styleId="10597CEECE1643B98970586E8E7B3307">
     <w:name w:val="10597CEECE1643B98970586E8E7B3307"/>
   </w:style>
+  <w:style w:type="paragraph" w:customStyle="1" w:styleId="1102A2249D2647BEA797113D185A20ED">
+    <w:name w:val="1102A2249D2647BEA797113D185A20ED"/>
+    <w:rsid w:val="00D7482F"/>
+  </w:style>
+  <w:style w:type="paragraph" w:customStyle="1" w:styleId="B2C6B74279F54505AD8D45D5D0898598">
+    <w:name w:val="B2C6B74279F54505AD8D45D5D0898598"/>
+    <w:rsid w:val="00D7482F"/>
+  </w:style>
+  <w:style w:type="paragraph" w:customStyle="1" w:styleId="202333A154194F00BC2D7B0FB86583C6">
+    <w:name w:val="202333A154194F00BC2D7B0FB86583C6"/>
+    <w:rsid w:val="00D7482F"/>
+  </w:style>
+  <w:style w:type="paragraph" w:customStyle="1" w:styleId="2E1F9996F29842499F6012469EF1BD37">
+    <w:name w:val="2E1F9996F29842499F6012469EF1BD37"/>
+    <w:rsid w:val="00D7482F"/>
+  </w:style>
+  <w:style w:type="paragraph" w:customStyle="1" w:styleId="930C65D22BDD4A3092E10295CAD7C36E">
+    <w:name w:val="930C65D22BDD4A3092E10295CAD7C36E"/>
+    <w:rsid w:val="00D7482F"/>
+  </w:style>
+  <w:style w:type="paragraph" w:customStyle="1" w:styleId="6F73CDA12AF04B3D812EAED24DFA4535">
+    <w:name w:val="6F73CDA12AF04B3D812EAED24DFA4535"/>
+    <w:rsid w:val="00D7482F"/>
+  </w:style>
+  <w:style w:type="paragraph" w:customStyle="1" w:styleId="DC7FB378245B4B8AAAD152A954002C12">
+    <w:name w:val="DC7FB378245B4B8AAAD152A954002C12"/>
+    <w:rsid w:val="00D7482F"/>
+  </w:style>
+  <w:style w:type="paragraph" w:customStyle="1" w:styleId="CD8304A4E99243B7AD1B7B78BF0C0BAA">
+    <w:name w:val="CD8304A4E99243B7AD1B7B78BF0C0BAA"/>
+    <w:rsid w:val="00D7482F"/>
+  </w:style>
+  <w:style w:type="paragraph" w:customStyle="1" w:styleId="4BE0E8DC4A0044FBAE5042794112BEF7">
+    <w:name w:val="4BE0E8DC4A0044FBAE5042794112BEF7"/>
+    <w:rsid w:val="00D7482F"/>
+  </w:style>
+  <w:style w:type="paragraph" w:customStyle="1" w:styleId="D4C65BFD45C744A1B54F2A65B50F9252">
+    <w:name w:val="D4C65BFD45C744A1B54F2A65B50F9252"/>
+    <w:rsid w:val="00D7482F"/>
+  </w:style>
 </w:styles>
 </file>
 

</xml_diff>